<commit_message>
ajout de ressources graphiques et début du travail sur la carte
</commit_message>
<xml_diff>
--- a/Remarques.docx
+++ b/Remarques.docx
@@ -28,6 +28,18 @@
       </w:r>
       <w:r>
         <w:t xml:space="preserve"> il va falloir qu’on définisse toutes les méthodes de cette façade, notamment toutes les méthodes correspondant à la création des différents Events et des actions</w:t>
+      </w:r>
+    </w:p>
+    <w:p/>
+    <w:p>
+      <w:r>
+        <w:t xml:space="preserve">Si on veut faire varier les décors, on peut ajouter un certain nombre de calques sur le fond Tiled </w:t>
+      </w:r>
+      <w:r>
+        <w:sym w:font="Wingdings" w:char="F0E0"/>
+      </w:r>
+      <w:r>
+        <w:t xml:space="preserve"> on charge ensuite les calques selon le décor que l’on veut avoir</w:t>
       </w:r>
     </w:p>
     <w:sectPr>

</xml_diff>

<commit_message>
il fzaut enlever la classe Data et tout mettre dans la classe Façade
</commit_message>
<xml_diff>
--- a/Remarques.docx
+++ b/Remarques.docx
@@ -46,6 +46,31 @@
       </w:r>
     </w:p>
     <w:p/>
+    <w:p>
+      <w:pPr>
+        <w:pStyle w:val="Paragraphedeliste"/>
+        <w:numPr>
+          <w:ilvl w:val="0"/>
+          <w:numId w:val="2"/>
+        </w:numPr>
+      </w:pPr>
+      <w:r>
+        <w:t>Système d’events pour les Evenements climatiques</w:t>
+      </w:r>
+    </w:p>
+    <w:p>
+      <w:pPr>
+        <w:pStyle w:val="Paragraphedeliste"/>
+        <w:numPr>
+          <w:ilvl w:val="0"/>
+          <w:numId w:val="2"/>
+        </w:numPr>
+      </w:pPr>
+      <w:r>
+        <w:t>Et pour la défaite</w:t>
+      </w:r>
+    </w:p>
+    <w:p/>
     <w:sectPr>
       <w:pgSz w:w="11906" w:h="16838"/>
       <w:pgMar w:top="1417" w:right="1417" w:bottom="1417" w:left="1417" w:header="708" w:footer="708" w:gutter="0"/>
@@ -170,8 +195,123 @@
       </w:rPr>
     </w:lvl>
   </w:abstractNum>
+  <w:abstractNum w:abstractNumId="1" w15:restartNumberingAfterBreak="0">
+    <w:nsid w:val="7CD007C0"/>
+    <w:multiLevelType w:val="hybridMultilevel"/>
+    <w:tmpl w:val="BD80600A"/>
+    <w:lvl w:ilvl="0" w:tplc="BAACE8A6">
+      <w:numFmt w:val="bullet"/>
+      <w:lvlText w:val="-"/>
+      <w:lvlJc w:val="left"/>
+      <w:pPr>
+        <w:ind w:left="720" w:hanging="360"/>
+      </w:pPr>
+      <w:rPr>
+        <w:rFonts w:ascii="Calibri" w:eastAsiaTheme="minorHAnsi" w:hAnsi="Calibri" w:cs="Calibri" w:hint="default"/>
+      </w:rPr>
+    </w:lvl>
+    <w:lvl w:ilvl="1" w:tplc="040C0003" w:tentative="1">
+      <w:start w:val="1"/>
+      <w:numFmt w:val="bullet"/>
+      <w:lvlText w:val="o"/>
+      <w:lvlJc w:val="left"/>
+      <w:pPr>
+        <w:ind w:left="1440" w:hanging="360"/>
+      </w:pPr>
+      <w:rPr>
+        <w:rFonts w:ascii="Courier New" w:hAnsi="Courier New" w:cs="Courier New" w:hint="default"/>
+      </w:rPr>
+    </w:lvl>
+    <w:lvl w:ilvl="2" w:tplc="040C0005" w:tentative="1">
+      <w:start w:val="1"/>
+      <w:numFmt w:val="bullet"/>
+      <w:lvlText w:val=""/>
+      <w:lvlJc w:val="left"/>
+      <w:pPr>
+        <w:ind w:left="2160" w:hanging="360"/>
+      </w:pPr>
+      <w:rPr>
+        <w:rFonts w:ascii="Wingdings" w:hAnsi="Wingdings" w:hint="default"/>
+      </w:rPr>
+    </w:lvl>
+    <w:lvl w:ilvl="3" w:tplc="040C0001" w:tentative="1">
+      <w:start w:val="1"/>
+      <w:numFmt w:val="bullet"/>
+      <w:lvlText w:val=""/>
+      <w:lvlJc w:val="left"/>
+      <w:pPr>
+        <w:ind w:left="2880" w:hanging="360"/>
+      </w:pPr>
+      <w:rPr>
+        <w:rFonts w:ascii="Symbol" w:hAnsi="Symbol" w:hint="default"/>
+      </w:rPr>
+    </w:lvl>
+    <w:lvl w:ilvl="4" w:tplc="040C0003" w:tentative="1">
+      <w:start w:val="1"/>
+      <w:numFmt w:val="bullet"/>
+      <w:lvlText w:val="o"/>
+      <w:lvlJc w:val="left"/>
+      <w:pPr>
+        <w:ind w:left="3600" w:hanging="360"/>
+      </w:pPr>
+      <w:rPr>
+        <w:rFonts w:ascii="Courier New" w:hAnsi="Courier New" w:cs="Courier New" w:hint="default"/>
+      </w:rPr>
+    </w:lvl>
+    <w:lvl w:ilvl="5" w:tplc="040C0005" w:tentative="1">
+      <w:start w:val="1"/>
+      <w:numFmt w:val="bullet"/>
+      <w:lvlText w:val=""/>
+      <w:lvlJc w:val="left"/>
+      <w:pPr>
+        <w:ind w:left="4320" w:hanging="360"/>
+      </w:pPr>
+      <w:rPr>
+        <w:rFonts w:ascii="Wingdings" w:hAnsi="Wingdings" w:hint="default"/>
+      </w:rPr>
+    </w:lvl>
+    <w:lvl w:ilvl="6" w:tplc="040C0001" w:tentative="1">
+      <w:start w:val="1"/>
+      <w:numFmt w:val="bullet"/>
+      <w:lvlText w:val=""/>
+      <w:lvlJc w:val="left"/>
+      <w:pPr>
+        <w:ind w:left="5040" w:hanging="360"/>
+      </w:pPr>
+      <w:rPr>
+        <w:rFonts w:ascii="Symbol" w:hAnsi="Symbol" w:hint="default"/>
+      </w:rPr>
+    </w:lvl>
+    <w:lvl w:ilvl="7" w:tplc="040C0003" w:tentative="1">
+      <w:start w:val="1"/>
+      <w:numFmt w:val="bullet"/>
+      <w:lvlText w:val="o"/>
+      <w:lvlJc w:val="left"/>
+      <w:pPr>
+        <w:ind w:left="5760" w:hanging="360"/>
+      </w:pPr>
+      <w:rPr>
+        <w:rFonts w:ascii="Courier New" w:hAnsi="Courier New" w:cs="Courier New" w:hint="default"/>
+      </w:rPr>
+    </w:lvl>
+    <w:lvl w:ilvl="8" w:tplc="040C0005" w:tentative="1">
+      <w:start w:val="1"/>
+      <w:numFmt w:val="bullet"/>
+      <w:lvlText w:val=""/>
+      <w:lvlJc w:val="left"/>
+      <w:pPr>
+        <w:ind w:left="6480" w:hanging="360"/>
+      </w:pPr>
+      <w:rPr>
+        <w:rFonts w:ascii="Wingdings" w:hAnsi="Wingdings" w:hint="default"/>
+      </w:rPr>
+    </w:lvl>
+  </w:abstractNum>
   <w:num w:numId="1" w16cid:durableId="1385256981">
     <w:abstractNumId w:val="0"/>
+  </w:num>
+  <w:num w:numId="2" w16cid:durableId="1120027701">
+    <w:abstractNumId w:val="1"/>
   </w:num>
 </w:numbering>
 </file>

</xml_diff>